<commit_message>
Adding UI link to TSG doc
</commit_message>
<xml_diff>
--- a/Documents/Image_Comparator_TSG.docx
+++ b/Documents/Image_Comparator_TSG.docx
@@ -14,8 +14,6 @@
           <w:szCs w:val="32"/>
         </w:rPr>
       </w:pPr>
-      <w:bookmarkStart w:id="0" w:name="_GoBack"/>
-      <w:bookmarkEnd w:id="0"/>
       <w:r>
         <w:rPr>
           <w:rFonts w:asciiTheme="minorHAnsi" w:hAnsiTheme="minorHAnsi" w:cstheme="minorHAnsi"/>
@@ -100,7 +98,16 @@
           <w:sz w:val="22"/>
           <w:szCs w:val="22"/>
         </w:rPr>
-        <w:t xml:space="preserve"> This document helps you troubleshoot the common problems that you might encounter when using </w:t>
+        <w:t xml:space="preserve"> This document helps you troubleshoot the common problems that you might </w:t>
+      </w:r>
+      <w:bookmarkStart w:id="0" w:name="_GoBack"/>
+      <w:r>
+        <w:rPr>
+          <w:rFonts w:asciiTheme="minorHAnsi" w:hAnsiTheme="minorHAnsi" w:cstheme="minorHAnsi"/>
+          <w:sz w:val="22"/>
+          <w:szCs w:val="22"/>
+        </w:rPr>
+        <w:t xml:space="preserve">encounter when using </w:t>
       </w:r>
       <w:r>
         <w:rPr>
@@ -118,6 +125,42 @@
         </w:rPr>
         <w:t xml:space="preserve"> </w:t>
       </w:r>
+    </w:p>
+    <w:bookmarkEnd w:id="0"/>
+    <w:p>
+      <w:pPr>
+        <w:spacing w:line="288" w:lineRule="auto"/>
+        <w:rPr>
+          <w:rFonts w:asciiTheme="minorHAnsi" w:hAnsiTheme="minorHAnsi" w:cstheme="minorHAnsi"/>
+          <w:sz w:val="22"/>
+          <w:szCs w:val="22"/>
+        </w:rPr>
+      </w:pPr>
+    </w:p>
+    <w:p>
+      <w:pPr>
+        <w:spacing w:line="288" w:lineRule="auto"/>
+        <w:rPr>
+          <w:rFonts w:asciiTheme="minorHAnsi" w:hAnsiTheme="minorHAnsi" w:cstheme="minorHAnsi"/>
+        </w:rPr>
+      </w:pPr>
+      <w:r>
+        <w:rPr>
+          <w:rFonts w:asciiTheme="minorHAnsi" w:hAnsiTheme="minorHAnsi" w:cstheme="minorHAnsi"/>
+          <w:sz w:val="22"/>
+          <w:szCs w:val="22"/>
+        </w:rPr>
+        <w:t xml:space="preserve">Image Comparator Web Portal Link : </w:t>
+      </w:r>
+      <w:hyperlink r:id="rId7" w:history="1">
+        <w:r>
+          <w:rPr>
+            <w:rStyle w:val="Hyperlink"/>
+            <w:rFonts w:asciiTheme="minorHAnsi" w:hAnsiTheme="minorHAnsi" w:cstheme="minorHAnsi"/>
+          </w:rPr>
+          <w:t>https://imageprocessorengine.azurewebsites.net/</w:t>
+        </w:r>
+      </w:hyperlink>
     </w:p>
     <w:p>
       <w:pPr>
@@ -235,9 +278,11 @@
           <w:ilvl w:val="0"/>
           <w:numId w:val="44"/>
         </w:numPr>
-        <w:spacing w:before="0" w:beforeAutospacing="0" w:after="0" w:afterAutospacing="0" w:line="288" w:lineRule="auto"/>
-        <w:rPr>
-          <w:rFonts w:asciiTheme="minorHAnsi" w:hAnsiTheme="minorHAnsi" w:cstheme="minorHAnsi"/>
+        <w:spacing w:line="288" w:lineRule="auto"/>
+        <w:rPr>
+          <w:rFonts w:asciiTheme="minorHAnsi" w:hAnsiTheme="minorHAnsi" w:cstheme="minorHAnsi"/>
+          <w:b/>
+          <w:bCs/>
           <w:sz w:val="22"/>
           <w:szCs w:val="22"/>
         </w:rPr>
@@ -248,8 +293,20 @@
           <w:sz w:val="22"/>
           <w:szCs w:val="22"/>
         </w:rPr>
-        <w:t>Browse to the storage account &lt;name&gt;</w:t>
+        <w:t xml:space="preserve">Browse to the storage account </w:t>
       </w:r>
+      <w:proofErr w:type="spellStart"/>
+      <w:r>
+        <w:rPr>
+          <w:rFonts w:asciiTheme="minorHAnsi" w:hAnsiTheme="minorHAnsi" w:cstheme="minorHAnsi"/>
+          <w:b/>
+          <w:bCs/>
+          <w:sz w:val="22"/>
+          <w:szCs w:val="22"/>
+        </w:rPr>
+        <w:t>imagestorelz</w:t>
+      </w:r>
+      <w:proofErr w:type="spellEnd"/>
     </w:p>
     <w:p>
       <w:pPr>
@@ -457,9 +514,11 @@
           <w:ilvl w:val="1"/>
           <w:numId w:val="45"/>
         </w:numPr>
-        <w:spacing w:before="0" w:beforeAutospacing="0" w:after="0" w:afterAutospacing="0" w:line="288" w:lineRule="auto"/>
-        <w:rPr>
-          <w:rFonts w:asciiTheme="minorHAnsi" w:hAnsiTheme="minorHAnsi" w:cstheme="minorHAnsi"/>
+        <w:spacing w:line="288" w:lineRule="auto"/>
+        <w:rPr>
+          <w:rFonts w:asciiTheme="minorHAnsi" w:hAnsiTheme="minorHAnsi" w:cstheme="minorHAnsi"/>
+          <w:b/>
+          <w:bCs/>
           <w:sz w:val="22"/>
           <w:szCs w:val="22"/>
         </w:rPr>
@@ -470,8 +529,20 @@
           <w:sz w:val="22"/>
           <w:szCs w:val="22"/>
         </w:rPr>
-        <w:t>Browse to the storage account &lt;name&gt;</w:t>
+        <w:t xml:space="preserve">Browse to the storage account </w:t>
       </w:r>
+      <w:proofErr w:type="spellStart"/>
+      <w:r>
+        <w:rPr>
+          <w:rFonts w:asciiTheme="minorHAnsi" w:hAnsiTheme="minorHAnsi" w:cstheme="minorHAnsi"/>
+          <w:b/>
+          <w:bCs/>
+          <w:sz w:val="22"/>
+          <w:szCs w:val="22"/>
+        </w:rPr>
+        <w:t>imagestorelz</w:t>
+      </w:r>
+      <w:proofErr w:type="spellEnd"/>
     </w:p>
     <w:p>
       <w:pPr>
@@ -689,7 +760,7 @@
         </w:rPr>
         <w:t xml:space="preserve">Logon to </w:t>
       </w:r>
-      <w:hyperlink r:id="rId7" w:anchor="@muralekarthickoutlook.onmicrosoft.com/resource/subscriptions/b58f80bc-e524-42e0-bb3e-e45859f3c207/resourceGroups/ImageProcessingProd/providers/microsoft.insights/components/ImageProcessorEngineWeb/overview" w:history="1">
+      <w:hyperlink r:id="rId8" w:anchor="@muralekarthickoutlook.onmicrosoft.com/resource/subscriptions/b58f80bc-e524-42e0-bb3e-e45859f3c207/resourceGroups/ImageProcessingProd/providers/microsoft.insights/components/ImageProcessorEngineWeb/overview" w:history="1">
         <w:r>
           <w:rPr>
             <w:rStyle w:val="Hyperlink"/>
@@ -767,7 +838,7 @@
                     <pic:cNvPicPr/>
                   </pic:nvPicPr>
                   <pic:blipFill>
-                    <a:blip r:embed="rId8"/>
+                    <a:blip r:embed="rId9"/>
                     <a:stretch>
                       <a:fillRect/>
                     </a:stretch>
@@ -888,7 +959,7 @@
         </w:rPr>
         <w:t xml:space="preserve">Logon to </w:t>
       </w:r>
-      <w:hyperlink r:id="rId9" w:anchor="@muralekarthickoutlook.onmicrosoft.com/resource/subscriptions/b58f80bc-e524-42e0-bb3e-e45859f3c207/resourceGroups/ImageProcessingProd/providers/microsoft.insights/components/ImageProcessorEngineWeb/overview" w:history="1">
+      <w:hyperlink r:id="rId10" w:anchor="@muralekarthickoutlook.onmicrosoft.com/resource/subscriptions/b58f80bc-e524-42e0-bb3e-e45859f3c207/resourceGroups/ImageProcessingProd/providers/microsoft.insights/components/ImageProcessorEngineWeb/overview" w:history="1">
         <w:r>
           <w:rPr>
             <w:rStyle w:val="Hyperlink"/>
@@ -978,7 +1049,7 @@
                     <pic:cNvPicPr/>
                   </pic:nvPicPr>
                   <pic:blipFill>
-                    <a:blip r:embed="rId10"/>
+                    <a:blip r:embed="rId11"/>
                     <a:stretch>
                       <a:fillRect/>
                     </a:stretch>
@@ -1065,7 +1136,7 @@
         </w:rPr>
         <w:t xml:space="preserve">Please check if there are any outages with Azure at </w:t>
       </w:r>
-      <w:hyperlink r:id="rId11" w:history="1">
+      <w:hyperlink r:id="rId12" w:history="1">
         <w:r>
           <w:rPr>
             <w:rStyle w:val="Hyperlink"/>
@@ -1108,12 +1179,12 @@
       </w:pPr>
     </w:p>
     <w:sectPr>
-      <w:headerReference w:type="even" r:id="rId12"/>
-      <w:headerReference w:type="default" r:id="rId13"/>
-      <w:footerReference w:type="even" r:id="rId14"/>
-      <w:footerReference w:type="default" r:id="rId15"/>
-      <w:headerReference w:type="first" r:id="rId16"/>
-      <w:footerReference w:type="first" r:id="rId17"/>
+      <w:headerReference w:type="even" r:id="rId13"/>
+      <w:headerReference w:type="default" r:id="rId14"/>
+      <w:footerReference w:type="even" r:id="rId15"/>
+      <w:footerReference w:type="default" r:id="rId16"/>
+      <w:headerReference w:type="first" r:id="rId17"/>
+      <w:footerReference w:type="first" r:id="rId18"/>
       <w:pgSz w:w="11909" w:h="16834" w:code="9"/>
       <w:pgMar w:top="1440" w:right="1440" w:bottom="1440" w:left="1440" w:header="720" w:footer="720" w:gutter="0"/>
       <w:cols w:space="720"/>
@@ -7960,7 +8031,6 @@
   <w:style w:type="character" w:default="1" w:styleId="DefaultParagraphFont">
     <w:name w:val="Default Paragraph Font"/>
     <w:uiPriority w:val="1"/>
-    <w:semiHidden/>
     <w:unhideWhenUsed/>
   </w:style>
   <w:style w:type="table" w:default="1" w:styleId="TableNormal">

</xml_diff>